<commit_message>
Added the language and plattform
</commit_message>
<xml_diff>
--- a/Analysis Part One.docx
+++ b/Analysis Part One.docx
@@ -2257,15 +2257,7 @@
     </w:p>
     <w:p>
       <w:r>
-        <w:t xml:space="preserve">Evan </w:t>
-      </w:r>
-      <w:proofErr w:type="spellStart"/>
-      <w:r>
-        <w:t>Gjerde</w:t>
-      </w:r>
-      <w:proofErr w:type="spellEnd"/>
-      <w:r>
-        <w:t xml:space="preserve"> – Edit Reservable Information, Remove Reservable, Add Reservable, View all Reservables</w:t>
+        <w:t>Evan Gjerde – Edit Reservable Information, Remove Reservable, Add Reservable, View all Reservables</w:t>
       </w:r>
     </w:p>
     <w:p>
@@ -2275,15 +2267,7 @@
     </w:p>
     <w:p>
       <w:r>
-        <w:t xml:space="preserve">Benjamin </w:t>
-      </w:r>
-      <w:proofErr w:type="spellStart"/>
-      <w:r>
-        <w:t>Mehn</w:t>
-      </w:r>
-      <w:proofErr w:type="spellEnd"/>
-      <w:r>
-        <w:t xml:space="preserve"> – Cancel Reservations, View Reservations</w:t>
+        <w:t>Benjamin Mehn – Cancel Reservations, View Reservations</w:t>
       </w:r>
     </w:p>
     <w:p>
@@ -2320,6 +2304,20 @@
         <w:lastRenderedPageBreak/>
         <w:t>Apply noun extraction to identify entity classes. You may also want to extract entity classes by examining scenarios of use cases. Please draw a class diagram, specify relationships among classes and for each class identify core attributes. (9 points)</w:t>
       </w:r>
+    </w:p>
+    <w:p>
+      <w:pPr>
+        <w:pStyle w:val="ListParagraph"/>
+        <w:ind w:left="0"/>
+      </w:pPr>
+      <w:r>
+        <w:t xml:space="preserve">Nouns: instructor, reservation, </w:t>
+      </w:r>
+      <w:r>
+        <w:t>room, class, Computer, student, administrator, time, building, ID.</w:t>
+      </w:r>
+      <w:bookmarkStart w:id="0" w:name="_GoBack"/>
+      <w:bookmarkEnd w:id="0"/>
     </w:p>
     <w:p>
       <w:r>
@@ -2556,7 +2554,6 @@
               <w:ind w:left="0"/>
             </w:pPr>
             <w:r>
-              <w:lastRenderedPageBreak/>
               <w:t>Instructor</w:t>
             </w:r>
           </w:p>
@@ -3474,11 +3471,11 @@
         <w:pStyle w:val="ListParagraph"/>
         <w:ind w:left="0"/>
       </w:pPr>
-      <w:bookmarkStart w:id="0" w:name="_GoBack"/>
       <w:r>
         <w:rPr>
           <w:noProof/>
         </w:rPr>
+        <w:lastRenderedPageBreak/>
         <w:drawing>
           <wp:inline distT="0" distB="0" distL="0" distR="0">
             <wp:extent cx="7143750" cy="5468620"/>
@@ -3521,7 +3518,6 @@
           </wp:inline>
         </w:drawing>
       </w:r>
-      <w:bookmarkEnd w:id="0"/>
     </w:p>
     <w:p>
       <w:pPr>
@@ -3557,6 +3553,7 @@
         <w:rPr>
           <w:noProof/>
         </w:rPr>
+        <w:lastRenderedPageBreak/>
         <w:drawing>
           <wp:inline distT="0" distB="0" distL="0" distR="0" wp14:anchorId="1B6B3F7C" wp14:editId="7C6F2C32">
             <wp:extent cx="5943600" cy="5049520"/>
@@ -3619,26 +3616,18 @@
         <w:t>At this moment, you should have already decided the platform and the programming language for your system. Please briefly explain the reason of your choice. (1 point)</w:t>
       </w:r>
     </w:p>
+    <w:p>
+      <w:r>
+        <w:t>We d</w:t>
+      </w:r>
+      <w:r>
+        <w:t>ecided to use C# as the language and we currently plan to make it a windows desktop application.  Several of the people in the group have the most experience programing in this language.  Also, most of the people in the group haven’t programmed an application for any environment other than for Windows.</w:t>
+      </w:r>
+    </w:p>
     <w:p/>
     <w:p>
       <w:r>
-        <w:t xml:space="preserve">The workload was distributed as follows; Evan helped with the class diagram, helped with CRC cards, and applied noun extraction. </w:t>
-      </w:r>
-      <w:proofErr w:type="spellStart"/>
-      <w:r>
-        <w:t>Junsu</w:t>
-      </w:r>
-      <w:proofErr w:type="spellEnd"/>
-      <w:r>
-        <w:t xml:space="preserve"> made CRC Cards and compiled the document with all the parts. Alex made the Class diagram and edited the Use case diagram according to the comments. </w:t>
-      </w:r>
-      <w:proofErr w:type="spellStart"/>
-      <w:r>
-        <w:t>Levon</w:t>
-      </w:r>
-      <w:proofErr w:type="spellEnd"/>
-      <w:r>
-        <w:t xml:space="preserve"> and Ben did the state charts and helped edit the use case diagram. Everyone helped complete the use case specifications.</w:t>
+        <w:t>The workload was distributed as follows; Evan helped with the class diagram, helped with CRC cards, and applied noun extraction. Junsu made CRC Cards and compiled the document with all the parts. Alex made the Class diagram and edited the Use case diagram according to the comments. Levon and Ben did the state charts and helped edit the use case diagram. Everyone helped complete the use case specifications.</w:t>
       </w:r>
     </w:p>
     <w:sectPr>

</xml_diff>